<commit_message>
Cambios en el contrato
</commit_message>
<xml_diff>
--- a/public/contracts/contract.docx
+++ b/public/contracts/contract.docx
@@ -13,19 +13,18 @@
         <w:gridCol w:w="783"/>
         <w:gridCol w:w="127"/>
         <w:gridCol w:w="142"/>
-        <w:gridCol w:w="1050"/>
-        <w:gridCol w:w="190"/>
+        <w:gridCol w:w="1240"/>
         <w:gridCol w:w="1382"/>
         <w:gridCol w:w="95"/>
         <w:gridCol w:w="238"/>
-        <w:gridCol w:w="859"/>
-        <w:gridCol w:w="841"/>
+        <w:gridCol w:w="1700"/>
         <w:gridCol w:w="595"/>
         <w:gridCol w:w="236"/>
         <w:gridCol w:w="7"/>
         <w:gridCol w:w="1051"/>
         <w:gridCol w:w="281"/>
-        <w:gridCol w:w="1136"/>
+        <w:gridCol w:w="955"/>
+        <w:gridCol w:w="181"/>
         <w:gridCol w:w="265"/>
         <w:gridCol w:w="701"/>
         <w:gridCol w:w="535"/>
@@ -39,20 +38,20 @@
         <w:tc>
           <w:tcPr>
             <w:tcW w:w="2292" w:type="dxa"/>
-            <w:gridSpan w:val="5"/>
-            <w:shd w:val="clear" w:color="auto" w:fill="auto"/>
-          </w:tcPr>
-          <w:p>
-            <w:pPr>
-              <w:rPr>
-                <w:rFonts w:ascii="Times New Roman" w:hAnsi="Times New Roman"/>
-                <w:b/>
-                <w:sz w:val="20"/>
-                <w:szCs w:val="20"/>
-                <w:lang w:val="fr-CH"/>
-              </w:rPr>
-            </w:pPr>
-            <w:bookmarkStart w:id="0" w:name="_GoBack"/>
+            <w:gridSpan w:val="4"/>
+            <w:shd w:val="clear" w:color="auto" w:fill="auto"/>
+          </w:tcPr>
+          <w:p>
+            <w:pPr>
+              <w:rPr>
+                <w:rFonts w:ascii="Times New Roman" w:hAnsi="Times New Roman"/>
+                <w:b/>
+                <w:sz w:val="20"/>
+                <w:szCs w:val="20"/>
+                <w:lang w:val="fr-CH"/>
+              </w:rPr>
+            </w:pPr>
+            <w:bookmarkStart w:id="0" w:name="_GoBack" w:colFirst="0" w:colLast="0"/>
             <w:r>
               <w:rPr>
                 <w:rFonts w:ascii="Times New Roman" w:hAnsi="Times New Roman"/>
@@ -171,7 +170,7 @@
         <w:tc>
           <w:tcPr>
             <w:tcW w:w="4253" w:type="dxa"/>
-            <w:gridSpan w:val="8"/>
+            <w:gridSpan w:val="7"/>
             <w:vMerge w:val="restart"/>
             <w:shd w:val="clear" w:color="auto" w:fill="auto"/>
           </w:tcPr>
@@ -194,7 +193,7 @@
                 <w:lang w:val="es-US" w:eastAsia="es-US"/>
               </w:rPr>
               <w:drawing>
-                <wp:anchor distT="0" distB="0" distL="114300" distR="114300" simplePos="0" relativeHeight="251658240" behindDoc="0" locked="0" layoutInCell="1" allowOverlap="1">
+                <wp:anchor distT="0" distB="0" distL="114300" distR="114300" simplePos="0" relativeHeight="251658752" behindDoc="0" locked="0" layoutInCell="1" allowOverlap="1">
                   <wp:simplePos x="0" y="0"/>
                   <wp:positionH relativeFrom="column">
                     <wp:posOffset>821302</wp:posOffset>
@@ -264,7 +263,7 @@
         <w:tc>
           <w:tcPr>
             <w:tcW w:w="4845" w:type="dxa"/>
-            <w:gridSpan w:val="7"/>
+            <w:gridSpan w:val="8"/>
             <w:vMerge w:val="restart"/>
             <w:shd w:val="clear" w:color="auto" w:fill="auto"/>
           </w:tcPr>
@@ -619,7 +618,7 @@
         <w:tc>
           <w:tcPr>
             <w:tcW w:w="2292" w:type="dxa"/>
-            <w:gridSpan w:val="5"/>
+            <w:gridSpan w:val="4"/>
             <w:shd w:val="clear" w:color="auto" w:fill="auto"/>
           </w:tcPr>
           <w:p>
@@ -637,27 +636,27 @@
         <w:tc>
           <w:tcPr>
             <w:tcW w:w="4253" w:type="dxa"/>
+            <w:gridSpan w:val="7"/>
+            <w:vMerge/>
+            <w:shd w:val="clear" w:color="auto" w:fill="auto"/>
+          </w:tcPr>
+          <w:p>
+            <w:pPr>
+              <w:jc w:val="center"/>
+              <w:rPr>
+                <w:rFonts w:ascii="Times New Roman" w:hAnsi="Times New Roman"/>
+                <w:noProof/>
+                <w:sz w:val="20"/>
+                <w:szCs w:val="20"/>
+                <w:lang w:val="fr-CH" w:eastAsia="es-ES"/>
+              </w:rPr>
+            </w:pPr>
+          </w:p>
+        </w:tc>
+        <w:tc>
+          <w:tcPr>
+            <w:tcW w:w="4845" w:type="dxa"/>
             <w:gridSpan w:val="8"/>
-            <w:vMerge/>
-            <w:shd w:val="clear" w:color="auto" w:fill="auto"/>
-          </w:tcPr>
-          <w:p>
-            <w:pPr>
-              <w:jc w:val="center"/>
-              <w:rPr>
-                <w:rFonts w:ascii="Times New Roman" w:hAnsi="Times New Roman"/>
-                <w:noProof/>
-                <w:sz w:val="20"/>
-                <w:szCs w:val="20"/>
-                <w:lang w:val="fr-CH" w:eastAsia="es-ES"/>
-              </w:rPr>
-            </w:pPr>
-          </w:p>
-        </w:tc>
-        <w:tc>
-          <w:tcPr>
-            <w:tcW w:w="4845" w:type="dxa"/>
-            <w:gridSpan w:val="7"/>
             <w:vMerge/>
             <w:shd w:val="clear" w:color="auto" w:fill="auto"/>
           </w:tcPr>
@@ -781,7 +780,7 @@
         <w:tc>
           <w:tcPr>
             <w:tcW w:w="2717" w:type="dxa"/>
-            <w:gridSpan w:val="4"/>
+            <w:gridSpan w:val="3"/>
             <w:shd w:val="clear" w:color="auto" w:fill="auto"/>
           </w:tcPr>
           <w:p>
@@ -1013,7 +1012,7 @@
         <w:tc>
           <w:tcPr>
             <w:tcW w:w="1938" w:type="dxa"/>
-            <w:gridSpan w:val="3"/>
+            <w:gridSpan w:val="2"/>
             <w:shd w:val="clear" w:color="auto" w:fill="auto"/>
           </w:tcPr>
           <w:p>
@@ -1048,7 +1047,7 @@
         <w:tc>
           <w:tcPr>
             <w:tcW w:w="4845" w:type="dxa"/>
-            <w:gridSpan w:val="7"/>
+            <w:gridSpan w:val="8"/>
             <w:vMerge/>
             <w:shd w:val="clear" w:color="auto" w:fill="auto"/>
           </w:tcPr>
@@ -1067,13 +1066,13 @@
       </w:tr>
       <w:tr>
         <w:trPr>
-          <w:trHeight w:val="503"/>
+          <w:trHeight w:val="413"/>
           <w:jc w:val="center"/>
         </w:trPr>
         <w:tc>
           <w:tcPr>
             <w:tcW w:w="5707" w:type="dxa"/>
-            <w:gridSpan w:val="10"/>
+            <w:gridSpan w:val="8"/>
             <w:shd w:val="clear" w:color="auto" w:fill="auto"/>
           </w:tcPr>
           <w:p>
@@ -1149,6 +1148,7 @@
         <w:tc>
           <w:tcPr>
             <w:tcW w:w="1136" w:type="dxa"/>
+            <w:gridSpan w:val="2"/>
             <w:shd w:val="clear" w:color="auto" w:fill="auto"/>
           </w:tcPr>
           <w:p>
@@ -1217,7 +1217,7 @@
         <w:tc>
           <w:tcPr>
             <w:tcW w:w="9731" w:type="dxa"/>
-            <w:gridSpan w:val="18"/>
+            <w:gridSpan w:val="17"/>
             <w:shd w:val="clear" w:color="auto" w:fill="auto"/>
           </w:tcPr>
           <w:p>
@@ -1344,7 +1344,7 @@
         <w:tc>
           <w:tcPr>
             <w:tcW w:w="3674" w:type="dxa"/>
-            <w:gridSpan w:val="6"/>
+            <w:gridSpan w:val="5"/>
             <w:shd w:val="clear" w:color="auto" w:fill="auto"/>
           </w:tcPr>
           <w:p>
@@ -1474,7 +1474,7 @@
         <w:tc>
           <w:tcPr>
             <w:tcW w:w="5707" w:type="dxa"/>
-            <w:gridSpan w:val="10"/>
+            <w:gridSpan w:val="8"/>
             <w:shd w:val="clear" w:color="auto" w:fill="auto"/>
           </w:tcPr>
           <w:p>
@@ -1703,48 +1703,155 @@
         <w:tc>
           <w:tcPr>
             <w:tcW w:w="5683" w:type="dxa"/>
-            <w:gridSpan w:val="10"/>
-            <w:shd w:val="clear" w:color="auto" w:fill="auto"/>
-          </w:tcPr>
-          <w:p>
-            <w:pPr>
-              <w:jc w:val="left"/>
-              <w:rPr>
-                <w:rFonts w:ascii="Times New Roman" w:hAnsi="Times New Roman"/>
-                <w:sz w:val="20"/>
-                <w:szCs w:val="20"/>
-                <w:lang w:val="fr-CH"/>
-              </w:rPr>
-            </w:pPr>
-          </w:p>
-          <w:p>
-            <w:pPr>
-              <w:jc w:val="left"/>
-              <w:rPr>
-                <w:rFonts w:ascii="Times New Roman" w:hAnsi="Times New Roman"/>
-                <w:sz w:val="20"/>
-                <w:szCs w:val="20"/>
-                <w:lang w:val="fr-CH"/>
-              </w:rPr>
-            </w:pPr>
-            <w:r>
-              <w:rPr>
-                <w:rFonts w:ascii="Times New Roman" w:hAnsi="Times New Roman"/>
-                <w:sz w:val="20"/>
-                <w:szCs w:val="20"/>
-                <w:lang w:val="fr-CH"/>
-              </w:rPr>
-              <w:t xml:space="preserve">${remarques} </w:t>
-            </w:r>
-            <w:r>
-              <w:rPr>
-                <w:rFonts w:ascii="Times New Roman" w:hAnsi="Times New Roman"/>
-                <w:b/>
-                <w:sz w:val="20"/>
-                <w:szCs w:val="20"/>
-                <w:lang w:val="fr-CH"/>
-              </w:rPr>
-              <w:t>${remarquesV}</w:t>
+            <w:gridSpan w:val="11"/>
+            <w:shd w:val="clear" w:color="auto" w:fill="auto"/>
+          </w:tcPr>
+          <w:p>
+            <w:pPr>
+              <w:jc w:val="left"/>
+              <w:rPr>
+                <w:rFonts w:ascii="Times New Roman" w:hAnsi="Times New Roman"/>
+                <w:sz w:val="20"/>
+                <w:szCs w:val="20"/>
+                <w:lang w:val="fr-CH"/>
+              </w:rPr>
+            </w:pPr>
+          </w:p>
+          <w:p>
+            <w:pPr>
+              <w:rPr>
+                <w:rFonts w:ascii="Times New Roman" w:hAnsi="Times New Roman"/>
+                <w:b/>
+                <w:sz w:val="20"/>
+                <w:szCs w:val="20"/>
+                <w:lang w:val="fr-CH"/>
+              </w:rPr>
+            </w:pPr>
+            <w:r>
+              <w:rPr>
+                <w:rFonts w:ascii="Times New Roman" w:hAnsi="Times New Roman"/>
+                <w:b/>
+                <w:sz w:val="20"/>
+                <w:szCs w:val="20"/>
+                <w:lang w:val="fr-CH"/>
+              </w:rPr>
+              <w:t>VÉHICULE</w:t>
+            </w:r>
+          </w:p>
+          <w:p>
+            <w:pPr>
+              <w:rPr>
+                <w:rFonts w:ascii="Times New Roman" w:hAnsi="Times New Roman"/>
+                <w:b/>
+                <w:sz w:val="20"/>
+                <w:szCs w:val="20"/>
+                <w:lang w:val="fr-CH"/>
+              </w:rPr>
+            </w:pPr>
+            <w:r>
+              <w:rPr>
+                <w:rFonts w:ascii="Times New Roman" w:hAnsi="Times New Roman"/>
+                <w:sz w:val="20"/>
+                <w:szCs w:val="20"/>
+                <w:lang w:val="fr-CH"/>
+              </w:rPr>
+              <w:t>Marque</w:t>
+            </w:r>
+            <w:r>
+              <w:rPr>
+                <w:rFonts w:ascii="Times New Roman" w:hAnsi="Times New Roman"/>
+                <w:sz w:val="20"/>
+                <w:szCs w:val="20"/>
+                <w:lang w:val="fr-CH"/>
+              </w:rPr>
+              <w:t xml:space="preserve">                     </w:t>
+            </w:r>
+            <w:r>
+              <w:rPr>
+                <w:rFonts w:ascii="Times New Roman" w:hAnsi="Times New Roman"/>
+                <w:b/>
+                <w:sz w:val="20"/>
+                <w:szCs w:val="20"/>
+                <w:lang w:val="fr-CH"/>
+              </w:rPr>
+              <w:t xml:space="preserve">${mark} </w:t>
+            </w:r>
+          </w:p>
+          <w:p>
+            <w:pPr>
+              <w:rPr>
+                <w:rFonts w:ascii="Times New Roman" w:hAnsi="Times New Roman"/>
+                <w:b/>
+                <w:sz w:val="20"/>
+                <w:szCs w:val="20"/>
+                <w:lang w:val="fr-CH"/>
+              </w:rPr>
+            </w:pPr>
+            <w:r>
+              <w:rPr>
+                <w:rFonts w:ascii="Times New Roman" w:hAnsi="Times New Roman"/>
+                <w:sz w:val="20"/>
+                <w:szCs w:val="20"/>
+                <w:lang w:val="fr-CH"/>
+              </w:rPr>
+              <w:t>Couleur</w:t>
+            </w:r>
+            <w:r>
+              <w:rPr>
+                <w:rFonts w:ascii="Times New Roman" w:hAnsi="Times New Roman"/>
+                <w:sz w:val="20"/>
+                <w:szCs w:val="20"/>
+                <w:lang w:val="fr-CH"/>
+              </w:rPr>
+              <w:t xml:space="preserve">                     </w:t>
+            </w:r>
+            <w:r>
+              <w:rPr>
+                <w:rFonts w:ascii="Times New Roman" w:hAnsi="Times New Roman"/>
+                <w:b/>
+                <w:sz w:val="20"/>
+                <w:szCs w:val="20"/>
+                <w:lang w:val="fr-CH"/>
+              </w:rPr>
+              <w:t>${color}</w:t>
+            </w:r>
+          </w:p>
+          <w:p>
+            <w:pPr>
+              <w:rPr>
+                <w:rFonts w:ascii="Times New Roman" w:hAnsi="Times New Roman"/>
+                <w:sz w:val="20"/>
+                <w:szCs w:val="20"/>
+                <w:lang w:val="fr-CH"/>
+              </w:rPr>
+            </w:pPr>
+            <w:r>
+              <w:rPr>
+                <w:rFonts w:ascii="Times New Roman" w:hAnsi="Times New Roman"/>
+                <w:sz w:val="20"/>
+                <w:szCs w:val="20"/>
+                <w:lang w:val="fr-CH"/>
+              </w:rPr>
+              <w:t>Numéro de plaques</w:t>
+            </w:r>
+            <w:r>
+              <w:rPr>
+                <w:rFonts w:ascii="Times New Roman" w:hAnsi="Times New Roman"/>
+                <w:sz w:val="20"/>
+                <w:szCs w:val="20"/>
+                <w:lang w:val="fr-CH"/>
+              </w:rPr>
+              <w:t xml:space="preserve">  </w:t>
+            </w:r>
+            <w:r>
+              <w:rPr>
+                <w:rFonts w:ascii="Times New Roman" w:hAnsi="Times New Roman"/>
+                <w:b/>
+                <w:sz w:val="20"/>
+                <w:szCs w:val="20"/>
+                <w:lang w:val="fr-CH"/>
+              </w:rPr>
+              <w:t>${plate}</w:t>
             </w:r>
           </w:p>
           <w:p>
@@ -1789,7 +1896,7 @@
         <w:tc>
           <w:tcPr>
             <w:tcW w:w="3769" w:type="dxa"/>
-            <w:gridSpan w:val="7"/>
+            <w:gridSpan w:val="6"/>
             <w:shd w:val="clear" w:color="auto" w:fill="auto"/>
           </w:tcPr>
           <w:p>
@@ -1837,7 +1944,7 @@
         <w:tc>
           <w:tcPr>
             <w:tcW w:w="1938" w:type="dxa"/>
-            <w:gridSpan w:val="3"/>
+            <w:gridSpan w:val="2"/>
             <w:shd w:val="clear" w:color="auto" w:fill="auto"/>
           </w:tcPr>
           <w:p>
@@ -1875,7 +1982,7 @@
         <w:tc>
           <w:tcPr>
             <w:tcW w:w="3571" w:type="dxa"/>
-            <w:gridSpan w:val="7"/>
+            <w:gridSpan w:val="8"/>
             <w:shd w:val="clear" w:color="auto" w:fill="auto"/>
           </w:tcPr>
           <w:p>
@@ -2127,181 +2234,75 @@
       </w:tr>
       <w:tr>
         <w:trPr>
-          <w:trHeight w:val="1610"/>
+          <w:trHeight w:val="1070"/>
           <w:jc w:val="center"/>
         </w:trPr>
         <w:tc>
           <w:tcPr>
-            <w:tcW w:w="2102" w:type="dxa"/>
-            <w:gridSpan w:val="4"/>
-            <w:shd w:val="clear" w:color="auto" w:fill="auto"/>
-          </w:tcPr>
-          <w:p>
-            <w:pPr>
-              <w:rPr>
-                <w:rFonts w:ascii="Times New Roman" w:hAnsi="Times New Roman"/>
-                <w:b/>
-                <w:sz w:val="20"/>
-                <w:szCs w:val="20"/>
-                <w:lang w:val="fr-CH"/>
-              </w:rPr>
-            </w:pPr>
-            <w:r>
-              <w:rPr>
-                <w:rFonts w:ascii="Times New Roman" w:hAnsi="Times New Roman"/>
-                <w:b/>
-                <w:sz w:val="20"/>
-                <w:szCs w:val="20"/>
-                <w:lang w:val="fr-CH"/>
-              </w:rPr>
-              <w:t>VÉHICULE</w:t>
-            </w:r>
-          </w:p>
-          <w:p>
-            <w:pPr>
-              <w:rPr>
-                <w:rFonts w:ascii="Times New Roman" w:hAnsi="Times New Roman"/>
-                <w:sz w:val="20"/>
-                <w:szCs w:val="20"/>
-                <w:lang w:val="fr-CH"/>
-              </w:rPr>
-            </w:pPr>
-            <w:r>
-              <w:rPr>
-                <w:rFonts w:ascii="Times New Roman" w:hAnsi="Times New Roman"/>
-                <w:sz w:val="20"/>
-                <w:szCs w:val="20"/>
-                <w:lang w:val="fr-CH"/>
-              </w:rPr>
-              <w:t>Marque</w:t>
-            </w:r>
-          </w:p>
-          <w:p>
-            <w:pPr>
-              <w:rPr>
-                <w:rFonts w:ascii="Times New Roman" w:hAnsi="Times New Roman"/>
-                <w:sz w:val="20"/>
-                <w:szCs w:val="20"/>
-                <w:lang w:val="fr-CH"/>
-              </w:rPr>
-            </w:pPr>
-            <w:r>
-              <w:rPr>
-                <w:rFonts w:ascii="Times New Roman" w:hAnsi="Times New Roman"/>
-                <w:sz w:val="20"/>
-                <w:szCs w:val="20"/>
-                <w:lang w:val="fr-CH"/>
-              </w:rPr>
-              <w:t>Couleur</w:t>
-            </w:r>
-          </w:p>
-          <w:p>
-            <w:pPr>
-              <w:rPr>
-                <w:rFonts w:ascii="Times New Roman" w:hAnsi="Times New Roman"/>
-                <w:sz w:val="20"/>
-                <w:szCs w:val="20"/>
-                <w:lang w:val="fr-CH"/>
-              </w:rPr>
-            </w:pPr>
-            <w:r>
-              <w:rPr>
-                <w:rFonts w:ascii="Times New Roman" w:hAnsi="Times New Roman"/>
-                <w:sz w:val="20"/>
-                <w:szCs w:val="20"/>
-                <w:lang w:val="fr-CH"/>
-              </w:rPr>
-              <w:t>Numéro de plaques</w:t>
-            </w:r>
-          </w:p>
-        </w:tc>
-        <w:tc>
-          <w:tcPr>
-            <w:tcW w:w="2764" w:type="dxa"/>
+            <w:tcW w:w="8832" w:type="dxa"/>
+            <w:gridSpan w:val="14"/>
+            <w:shd w:val="clear" w:color="auto" w:fill="auto"/>
+          </w:tcPr>
+          <w:p>
+            <w:pPr>
+              <w:rPr>
+                <w:rFonts w:ascii="Times New Roman" w:hAnsi="Times New Roman"/>
+                <w:sz w:val="20"/>
+                <w:szCs w:val="20"/>
+                <w:lang w:val="fr-CH"/>
+              </w:rPr>
+            </w:pPr>
+          </w:p>
+          <w:p>
+            <w:pPr>
+              <w:jc w:val="left"/>
+              <w:rPr>
+                <w:rFonts w:ascii="Times New Roman" w:hAnsi="Times New Roman"/>
+                <w:sz w:val="20"/>
+                <w:szCs w:val="20"/>
+                <w:lang w:val="fr-CH"/>
+              </w:rPr>
+            </w:pPr>
+            <w:r>
+              <w:rPr>
+                <w:rFonts w:ascii="Times New Roman" w:hAnsi="Times New Roman"/>
+                <w:sz w:val="20"/>
+                <w:szCs w:val="20"/>
+                <w:lang w:val="fr-CH"/>
+              </w:rPr>
+              <w:t xml:space="preserve">${remarques} </w:t>
+            </w:r>
+            <w:r>
+              <w:rPr>
+                <w:rFonts w:ascii="Times New Roman" w:hAnsi="Times New Roman"/>
+                <w:b/>
+                <w:sz w:val="20"/>
+                <w:szCs w:val="20"/>
+                <w:lang w:val="fr-CH"/>
+              </w:rPr>
+              <w:t>${remarquesV}</w:t>
+            </w:r>
+          </w:p>
+          <w:p>
+            <w:pPr>
+              <w:rPr>
+                <w:rFonts w:ascii="Times New Roman" w:hAnsi="Times New Roman"/>
+                <w:sz w:val="20"/>
+                <w:szCs w:val="20"/>
+                <w:lang w:val="fr-CH"/>
+              </w:rPr>
+            </w:pPr>
+          </w:p>
+        </w:tc>
+        <w:tc>
+          <w:tcPr>
+            <w:tcW w:w="2558" w:type="dxa"/>
             <w:gridSpan w:val="5"/>
             <w:shd w:val="clear" w:color="auto" w:fill="auto"/>
           </w:tcPr>
           <w:p>
             <w:pPr>
-              <w:rPr>
-                <w:rFonts w:ascii="Times New Roman" w:hAnsi="Times New Roman"/>
-                <w:sz w:val="20"/>
-                <w:szCs w:val="20"/>
-                <w:lang w:val="fr-CH"/>
-              </w:rPr>
-            </w:pPr>
-          </w:p>
-          <w:p>
-            <w:pPr>
-              <w:rPr>
-                <w:rFonts w:ascii="Times New Roman" w:hAnsi="Times New Roman"/>
-                <w:b/>
-                <w:sz w:val="20"/>
-                <w:szCs w:val="20"/>
-                <w:lang w:val="fr-CH"/>
-              </w:rPr>
-            </w:pPr>
-            <w:r>
-              <w:rPr>
-                <w:rFonts w:ascii="Times New Roman" w:hAnsi="Times New Roman"/>
-                <w:b/>
-                <w:sz w:val="20"/>
-                <w:szCs w:val="20"/>
-                <w:lang w:val="fr-CH"/>
-              </w:rPr>
-              <w:t xml:space="preserve">${mark} </w:t>
-            </w:r>
-          </w:p>
-          <w:p>
-            <w:pPr>
-              <w:rPr>
-                <w:rFonts w:ascii="Times New Roman" w:hAnsi="Times New Roman"/>
-                <w:b/>
-                <w:sz w:val="20"/>
-                <w:szCs w:val="20"/>
-                <w:lang w:val="fr-CH"/>
-              </w:rPr>
-            </w:pPr>
-            <w:r>
-              <w:rPr>
-                <w:rFonts w:ascii="Times New Roman" w:hAnsi="Times New Roman"/>
-                <w:b/>
-                <w:sz w:val="20"/>
-                <w:szCs w:val="20"/>
-                <w:lang w:val="fr-CH"/>
-              </w:rPr>
-              <w:t>${color}</w:t>
-            </w:r>
-          </w:p>
-          <w:p>
-            <w:pPr>
-              <w:rPr>
-                <w:rFonts w:ascii="Times New Roman" w:hAnsi="Times New Roman"/>
-                <w:sz w:val="20"/>
-                <w:szCs w:val="20"/>
-                <w:lang w:val="fr-CH"/>
-              </w:rPr>
-            </w:pPr>
-            <w:r>
-              <w:rPr>
-                <w:rFonts w:ascii="Times New Roman" w:hAnsi="Times New Roman"/>
-                <w:b/>
-                <w:sz w:val="20"/>
-                <w:szCs w:val="20"/>
-                <w:lang w:val="fr-CH"/>
-              </w:rPr>
-              <w:t>${plate}</w:t>
-            </w:r>
-          </w:p>
-        </w:tc>
-        <w:tc>
-          <w:tcPr>
-            <w:tcW w:w="6524" w:type="dxa"/>
-            <w:gridSpan w:val="11"/>
-            <w:shd w:val="clear" w:color="auto" w:fill="auto"/>
-          </w:tcPr>
-          <w:p>
-            <w:pPr>
+              <w:jc w:val="left"/>
               <w:rPr>
                 <w:rFonts w:ascii="Times New Roman" w:hAnsi="Times New Roman"/>
                 <w:sz w:val="20"/>
@@ -2318,7 +2319,7 @@
         <w:tc>
           <w:tcPr>
             <w:tcW w:w="11390" w:type="dxa"/>
-            <w:gridSpan w:val="20"/>
+            <w:gridSpan w:val="19"/>
             <w:shd w:val="clear" w:color="auto" w:fill="auto"/>
           </w:tcPr>
           <w:p>
@@ -2379,7 +2380,7 @@
         <w:tc>
           <w:tcPr>
             <w:tcW w:w="6686" w:type="dxa"/>
-            <w:gridSpan w:val="12"/>
+            <w:gridSpan w:val="10"/>
             <w:shd w:val="clear" w:color="auto" w:fill="auto"/>
           </w:tcPr>
           <w:p>
@@ -2456,7 +2457,7 @@
         <w:tc>
           <w:tcPr>
             <w:tcW w:w="1417" w:type="dxa"/>
-            <w:gridSpan w:val="2"/>
+            <w:gridSpan w:val="3"/>
             <w:shd w:val="clear" w:color="auto" w:fill="auto"/>
           </w:tcPr>
           <w:p>
@@ -2559,7 +2560,7 @@
         <w:tc>
           <w:tcPr>
             <w:tcW w:w="6686" w:type="dxa"/>
-            <w:gridSpan w:val="12"/>
+            <w:gridSpan w:val="10"/>
             <w:shd w:val="clear" w:color="auto" w:fill="auto"/>
           </w:tcPr>
           <w:p>
@@ -2586,7 +2587,7 @@
         <w:tc>
           <w:tcPr>
             <w:tcW w:w="1417" w:type="dxa"/>
-            <w:gridSpan w:val="2"/>
+            <w:gridSpan w:val="3"/>
             <w:shd w:val="clear" w:color="auto" w:fill="auto"/>
           </w:tcPr>
           <w:p>
@@ -2689,7 +2690,7 @@
         <w:tc>
           <w:tcPr>
             <w:tcW w:w="2859" w:type="dxa"/>
-            <w:gridSpan w:val="5"/>
+            <w:gridSpan w:val="4"/>
             <w:shd w:val="clear" w:color="auto" w:fill="auto"/>
           </w:tcPr>
           <w:p>
@@ -2732,7 +2733,6 @@
         <w:tc>
           <w:tcPr>
             <w:tcW w:w="1700" w:type="dxa"/>
-            <w:gridSpan w:val="2"/>
             <w:shd w:val="clear" w:color="auto" w:fill="auto"/>
           </w:tcPr>
           <w:p>
@@ -2768,7 +2768,7 @@
         <w:tc>
           <w:tcPr>
             <w:tcW w:w="2468" w:type="dxa"/>
-            <w:gridSpan w:val="3"/>
+            <w:gridSpan w:val="4"/>
             <w:shd w:val="clear" w:color="auto" w:fill="auto"/>
           </w:tcPr>
           <w:p>
@@ -2872,7 +2872,7 @@
         <w:tc>
           <w:tcPr>
             <w:tcW w:w="2859" w:type="dxa"/>
-            <w:gridSpan w:val="5"/>
+            <w:gridSpan w:val="4"/>
             <w:shd w:val="clear" w:color="auto" w:fill="auto"/>
           </w:tcPr>
           <w:p>
@@ -2985,7 +2985,7 @@
         <w:tc>
           <w:tcPr>
             <w:tcW w:w="2859" w:type="dxa"/>
-            <w:gridSpan w:val="5"/>
+            <w:gridSpan w:val="4"/>
             <w:shd w:val="clear" w:color="auto" w:fill="auto"/>
           </w:tcPr>
           <w:p>
@@ -3098,7 +3098,7 @@
         <w:tc>
           <w:tcPr>
             <w:tcW w:w="2859" w:type="dxa"/>
-            <w:gridSpan w:val="5"/>
+            <w:gridSpan w:val="4"/>
             <w:shd w:val="clear" w:color="auto" w:fill="auto"/>
           </w:tcPr>
           <w:p>
@@ -3211,7 +3211,7 @@
         <w:tc>
           <w:tcPr>
             <w:tcW w:w="2859" w:type="dxa"/>
-            <w:gridSpan w:val="5"/>
+            <w:gridSpan w:val="4"/>
             <w:shd w:val="clear" w:color="auto" w:fill="auto"/>
           </w:tcPr>
           <w:p>
@@ -3324,7 +3324,7 @@
         <w:tc>
           <w:tcPr>
             <w:tcW w:w="2859" w:type="dxa"/>
-            <w:gridSpan w:val="5"/>
+            <w:gridSpan w:val="4"/>
             <w:shd w:val="clear" w:color="auto" w:fill="auto"/>
           </w:tcPr>
           <w:p>
@@ -3437,7 +3437,7 @@
         <w:tc>
           <w:tcPr>
             <w:tcW w:w="2859" w:type="dxa"/>
-            <w:gridSpan w:val="5"/>
+            <w:gridSpan w:val="4"/>
             <w:shd w:val="clear" w:color="auto" w:fill="auto"/>
           </w:tcPr>
           <w:p>
@@ -3540,7 +3540,7 @@
         <w:tc>
           <w:tcPr>
             <w:tcW w:w="2859" w:type="dxa"/>
-            <w:gridSpan w:val="5"/>
+            <w:gridSpan w:val="4"/>
             <w:shd w:val="clear" w:color="auto" w:fill="auto"/>
           </w:tcPr>
           <w:p>
@@ -3573,7 +3573,6 @@
         <w:tc>
           <w:tcPr>
             <w:tcW w:w="1700" w:type="dxa"/>
-            <w:gridSpan w:val="2"/>
             <w:shd w:val="clear" w:color="auto" w:fill="auto"/>
           </w:tcPr>
           <w:p>
@@ -3607,7 +3606,7 @@
         <w:tc>
           <w:tcPr>
             <w:tcW w:w="2468" w:type="dxa"/>
-            <w:gridSpan w:val="3"/>
+            <w:gridSpan w:val="4"/>
             <w:shd w:val="clear" w:color="auto" w:fill="auto"/>
           </w:tcPr>
           <w:p>
@@ -3726,7 +3725,7 @@
         <w:tc>
           <w:tcPr>
             <w:tcW w:w="2859" w:type="dxa"/>
-            <w:gridSpan w:val="5"/>
+            <w:gridSpan w:val="4"/>
             <w:shd w:val="clear" w:color="auto" w:fill="auto"/>
           </w:tcPr>
           <w:p>
@@ -3759,7 +3758,6 @@
         <w:tc>
           <w:tcPr>
             <w:tcW w:w="1700" w:type="dxa"/>
-            <w:gridSpan w:val="2"/>
             <w:shd w:val="clear" w:color="auto" w:fill="auto"/>
           </w:tcPr>
           <w:p>
@@ -3793,7 +3791,7 @@
         <w:tc>
           <w:tcPr>
             <w:tcW w:w="2468" w:type="dxa"/>
-            <w:gridSpan w:val="3"/>
+            <w:gridSpan w:val="4"/>
             <w:shd w:val="clear" w:color="auto" w:fill="auto"/>
           </w:tcPr>
           <w:p>
@@ -3892,7 +3890,7 @@
         <w:tc>
           <w:tcPr>
             <w:tcW w:w="2859" w:type="dxa"/>
-            <w:gridSpan w:val="5"/>
+            <w:gridSpan w:val="4"/>
             <w:shd w:val="clear" w:color="auto" w:fill="auto"/>
           </w:tcPr>
           <w:p>
@@ -3925,7 +3923,6 @@
         <w:tc>
           <w:tcPr>
             <w:tcW w:w="1700" w:type="dxa"/>
-            <w:gridSpan w:val="2"/>
             <w:shd w:val="clear" w:color="auto" w:fill="auto"/>
           </w:tcPr>
           <w:p>
@@ -3959,7 +3956,7 @@
         <w:tc>
           <w:tcPr>
             <w:tcW w:w="2468" w:type="dxa"/>
-            <w:gridSpan w:val="3"/>
+            <w:gridSpan w:val="4"/>
             <w:shd w:val="clear" w:color="auto" w:fill="auto"/>
           </w:tcPr>
           <w:p>
@@ -4071,7 +4068,7 @@
         <w:tc>
           <w:tcPr>
             <w:tcW w:w="11390" w:type="dxa"/>
-            <w:gridSpan w:val="20"/>
+            <w:gridSpan w:val="19"/>
             <w:shd w:val="clear" w:color="auto" w:fill="auto"/>
           </w:tcPr>
           <w:p>
@@ -4145,7 +4142,7 @@
         <w:tc>
           <w:tcPr>
             <w:tcW w:w="11390" w:type="dxa"/>
-            <w:gridSpan w:val="20"/>
+            <w:gridSpan w:val="19"/>
             <w:shd w:val="clear" w:color="auto" w:fill="auto"/>
           </w:tcPr>
           <w:p>
@@ -4240,7 +4237,7 @@
         <w:tc>
           <w:tcPr>
             <w:tcW w:w="11390" w:type="dxa"/>
-            <w:gridSpan w:val="20"/>
+            <w:gridSpan w:val="19"/>
             <w:shd w:val="clear" w:color="auto" w:fill="auto"/>
           </w:tcPr>
           <w:p>
@@ -4262,7 +4259,7 @@
         <w:tc>
           <w:tcPr>
             <w:tcW w:w="5707" w:type="dxa"/>
-            <w:gridSpan w:val="10"/>
+            <w:gridSpan w:val="8"/>
             <w:shd w:val="clear" w:color="auto" w:fill="auto"/>
           </w:tcPr>
           <w:p>
@@ -4329,7 +4326,7 @@
         <w:tc>
           <w:tcPr>
             <w:tcW w:w="5683" w:type="dxa"/>
-            <w:gridSpan w:val="10"/>
+            <w:gridSpan w:val="11"/>
             <w:shd w:val="clear" w:color="auto" w:fill="auto"/>
           </w:tcPr>
           <w:p>
@@ -5402,7 +5399,7 @@
 </file>
 
 <file path=customXml/itemProps1.xml><?xml version="1.0" encoding="utf-8"?>
-<ds:datastoreItem xmlns:ds="http://schemas.openxmlformats.org/officeDocument/2006/customXml" ds:itemID="{987E4908-4777-4D19-938F-AB3AF7FA39FD}">
+<ds:datastoreItem xmlns:ds="http://schemas.openxmlformats.org/officeDocument/2006/customXml" ds:itemID="{B7E46A7A-71D4-46E6-A892-C4AADD4A6834}">
   <ds:schemaRefs>
     <ds:schemaRef ds:uri="http://schemas.openxmlformats.org/officeDocument/2006/bibliography"/>
   </ds:schemaRefs>

</xml_diff>

<commit_message>
Error en el documento
</commit_message>
<xml_diff>
--- a/public/contracts/contract.docx
+++ b/public/contracts/contract.docx
@@ -48,6 +48,7 @@
                 <w:lang w:val="fr-CH"/>
               </w:rPr>
             </w:pPr>
+            <w:bookmarkStart w:id="0" w:name="_GoBack"/>
             <w:r>
               <w:rPr>
                 <w:rFonts w:ascii="Times New Roman" w:hAnsi="Times New Roman"/>
@@ -189,7 +190,7 @@
                 <w:lang w:val="es-US" w:eastAsia="es-US"/>
               </w:rPr>
               <w:drawing>
-                <wp:anchor distT="0" distB="0" distL="114300" distR="114300" simplePos="0" relativeHeight="251658752" behindDoc="0" locked="0" layoutInCell="1" allowOverlap="1">
+                <wp:anchor distT="0" distB="0" distL="114300" distR="114300" simplePos="0" relativeHeight="251658240" behindDoc="0" locked="0" layoutInCell="1" allowOverlap="1">
                   <wp:simplePos x="0" y="0"/>
                   <wp:positionH relativeFrom="column">
                     <wp:posOffset>821302</wp:posOffset>
@@ -606,6 +607,7 @@
           </w:p>
         </w:tc>
       </w:tr>
+      <w:bookmarkEnd w:id="0"/>
       <w:tr>
         <w:trPr>
           <w:trHeight w:val="673"/>
@@ -627,7 +629,6 @@
                 <w:lang w:val="fr-CH"/>
               </w:rPr>
             </w:pPr>
-            <w:bookmarkStart w:id="0" w:name="_GoBack"/>
           </w:p>
         </w:tc>
         <w:tc>
@@ -671,7 +672,6 @@
           </w:p>
         </w:tc>
       </w:tr>
-      <w:bookmarkEnd w:id="0"/>
       <w:tr>
         <w:trPr>
           <w:trHeight w:val="1025"/>
@@ -3687,6 +3687,187 @@
                 <w:lang w:val="fr-CH"/>
               </w:rPr>
               <w:t>${servicec6}</w:t>
+            </w:r>
+          </w:p>
+        </w:tc>
+      </w:tr>
+      <w:tr>
+        <w:trPr>
+          <w:jc w:val="center"/>
+        </w:trPr>
+        <w:tc>
+          <w:tcPr>
+            <w:tcW w:w="910" w:type="dxa"/>
+            <w:shd w:val="clear" w:color="auto" w:fill="auto"/>
+          </w:tcPr>
+          <w:p>
+            <w:pPr>
+              <w:rPr>
+                <w:rFonts w:ascii="Times New Roman" w:hAnsi="Times New Roman"/>
+                <w:sz w:val="20"/>
+                <w:szCs w:val="20"/>
+                <w:lang w:val="fr-CH"/>
+              </w:rPr>
+            </w:pPr>
+          </w:p>
+        </w:tc>
+        <w:tc>
+          <w:tcPr>
+            <w:tcW w:w="2859" w:type="dxa"/>
+            <w:gridSpan w:val="3"/>
+            <w:shd w:val="clear" w:color="auto" w:fill="auto"/>
+          </w:tcPr>
+          <w:p>
+            <w:pPr>
+              <w:rPr>
+                <w:rFonts w:ascii="Times New Roman" w:hAnsi="Times New Roman"/>
+                <w:sz w:val="20"/>
+                <w:szCs w:val="20"/>
+                <w:lang w:val="fr-CH"/>
+              </w:rPr>
+            </w:pPr>
+          </w:p>
+        </w:tc>
+        <w:tc>
+          <w:tcPr>
+            <w:tcW w:w="238" w:type="dxa"/>
+            <w:shd w:val="clear" w:color="auto" w:fill="auto"/>
+          </w:tcPr>
+          <w:p>
+            <w:pPr>
+              <w:rPr>
+                <w:rFonts w:ascii="Times New Roman" w:hAnsi="Times New Roman"/>
+                <w:sz w:val="20"/>
+                <w:szCs w:val="20"/>
+                <w:lang w:val="fr-CH"/>
+              </w:rPr>
+            </w:pPr>
+          </w:p>
+        </w:tc>
+        <w:tc>
+          <w:tcPr>
+            <w:tcW w:w="1700" w:type="dxa"/>
+            <w:shd w:val="clear" w:color="auto" w:fill="auto"/>
+          </w:tcPr>
+          <w:p>
+            <w:pPr>
+              <w:rPr>
+                <w:rFonts w:ascii="Times New Roman" w:hAnsi="Times New Roman"/>
+                <w:sz w:val="20"/>
+                <w:szCs w:val="20"/>
+                <w:lang w:val="fr-CH"/>
+              </w:rPr>
+            </w:pPr>
+          </w:p>
+        </w:tc>
+        <w:tc>
+          <w:tcPr>
+            <w:tcW w:w="838" w:type="dxa"/>
+            <w:gridSpan w:val="3"/>
+            <w:shd w:val="clear" w:color="auto" w:fill="auto"/>
+          </w:tcPr>
+          <w:p>
+            <w:pPr>
+              <w:rPr>
+                <w:rFonts w:ascii="Times New Roman" w:hAnsi="Times New Roman"/>
+                <w:sz w:val="20"/>
+                <w:szCs w:val="20"/>
+                <w:lang w:val="fr-CH"/>
+              </w:rPr>
+            </w:pPr>
+          </w:p>
+        </w:tc>
+        <w:tc>
+          <w:tcPr>
+            <w:tcW w:w="2468" w:type="dxa"/>
+            <w:gridSpan w:val="4"/>
+            <w:shd w:val="clear" w:color="auto" w:fill="auto"/>
+          </w:tcPr>
+          <w:p>
+            <w:pPr>
+              <w:jc w:val="right"/>
+              <w:rPr>
+                <w:rFonts w:ascii="Times New Roman" w:hAnsi="Times New Roman"/>
+                <w:b/>
+                <w:sz w:val="20"/>
+                <w:szCs w:val="20"/>
+                <w:lang w:val="fr-CH"/>
+              </w:rPr>
+            </w:pPr>
+            <w:r>
+              <w:rPr>
+                <w:rFonts w:ascii="Times New Roman" w:hAnsi="Times New Roman"/>
+                <w:b/>
+                <w:sz w:val="20"/>
+                <w:szCs w:val="20"/>
+                <w:lang w:val="fr-CH"/>
+              </w:rPr>
+              <w:t>${subtotal}</w:t>
+            </w:r>
+          </w:p>
+        </w:tc>
+        <w:tc>
+          <w:tcPr>
+            <w:tcW w:w="966" w:type="dxa"/>
+            <w:gridSpan w:val="2"/>
+            <w:shd w:val="clear" w:color="auto" w:fill="auto"/>
+          </w:tcPr>
+          <w:p>
+            <w:pPr>
+              <w:jc w:val="right"/>
+              <w:rPr>
+                <w:rFonts w:ascii="Times New Roman" w:hAnsi="Times New Roman"/>
+                <w:b/>
+                <w:sz w:val="20"/>
+                <w:szCs w:val="20"/>
+                <w:lang w:val="fr-CH"/>
+              </w:rPr>
+            </w:pPr>
+            <w:r>
+              <w:rPr>
+                <w:rFonts w:ascii="Times New Roman" w:hAnsi="Times New Roman"/>
+                <w:sz w:val="20"/>
+                <w:szCs w:val="20"/>
+                <w:lang w:val="fr-CH"/>
+              </w:rPr>
+              <w:t>${chf</w:t>
+            </w:r>
+            <w:r>
+              <w:rPr>
+                <w:rFonts w:ascii="Times New Roman" w:hAnsi="Times New Roman"/>
+                <w:sz w:val="20"/>
+                <w:szCs w:val="20"/>
+                <w:lang w:val="fr-CH"/>
+              </w:rPr>
+              <w:t>}</w:t>
+            </w:r>
+          </w:p>
+        </w:tc>
+        <w:tc>
+          <w:tcPr>
+            <w:tcW w:w="1411" w:type="dxa"/>
+            <w:shd w:val="clear" w:color="auto" w:fill="auto"/>
+          </w:tcPr>
+          <w:p>
+            <w:pPr>
+              <w:jc w:val="right"/>
+              <w:rPr>
+                <w:rFonts w:ascii="Times New Roman" w:hAnsi="Times New Roman"/>
+                <w:b/>
+                <w:sz w:val="20"/>
+                <w:szCs w:val="20"/>
+                <w:lang w:val="fr-CH"/>
+              </w:rPr>
+            </w:pPr>
+            <w:r>
+              <w:rPr>
+                <w:rFonts w:ascii="Times New Roman" w:hAnsi="Times New Roman"/>
+                <w:b/>
+                <w:sz w:val="20"/>
+                <w:szCs w:val="20"/>
+                <w:lang w:val="fr-CH"/>
+              </w:rPr>
+              <w:t>${total}</w:t>
             </w:r>
           </w:p>
         </w:tc>
@@ -5419,7 +5600,7 @@
 </file>
 
 <file path=customXml/itemProps1.xml><?xml version="1.0" encoding="utf-8"?>
-<ds:datastoreItem xmlns:ds="http://schemas.openxmlformats.org/officeDocument/2006/customXml" ds:itemID="{46A3CDBF-236F-4E3D-A295-1ABE2456D435}">
+<ds:datastoreItem xmlns:ds="http://schemas.openxmlformats.org/officeDocument/2006/customXml" ds:itemID="{300D25B9-2CFD-4214-B073-5DFA867114B8}">
   <ds:schemaRefs>
     <ds:schemaRef ds:uri="http://schemas.openxmlformats.org/officeDocument/2006/bibliography"/>
   </ds:schemaRefs>

</xml_diff>